<commit_message>
Added Dalton's and Kobi's cont
</commit_message>
<xml_diff>
--- a/IT_Help_Desc_Contributions.docx
+++ b/IT_Help_Desc_Contributions.docx
@@ -104,6 +104,267 @@
           <w:szCs w:val="24"/>
         </w:rPr>
       </w:pPr>
+      <w:r>
+        <w:rPr>
+          <w:rFonts w:ascii="Arial" w:hAnsi="Arial" w:cs="Arial"/>
+          <w:i/>
+          <w:iCs/>
+          <w:sz w:val="24"/>
+          <w:szCs w:val="24"/>
+        </w:rPr>
+        <w:t>Dalton Coughlin:</w:t>
+      </w:r>
+    </w:p>
+    <w:p>
+      <w:pPr>
+        <w:pStyle w:val="NoSpacing"/>
+        <w:numPr>
+          <w:ilvl w:val="0"/>
+          <w:numId w:val="3"/>
+        </w:numPr>
+        <w:spacing w:line="336" w:lineRule="auto"/>
+        <w:rPr>
+          <w:rFonts w:ascii="Arial" w:hAnsi="Arial" w:cs="Arial"/>
+          <w:i/>
+          <w:iCs/>
+          <w:sz w:val="24"/>
+          <w:szCs w:val="24"/>
+        </w:rPr>
+      </w:pPr>
+      <w:r>
+        <w:rPr>
+          <w:rFonts w:ascii="Arial" w:hAnsi="Arial" w:cs="Arial"/>
+          <w:i/>
+          <w:iCs/>
+          <w:sz w:val="24"/>
+          <w:szCs w:val="24"/>
+        </w:rPr>
+        <w:t xml:space="preserve">Managed team </w:t>
+      </w:r>
+    </w:p>
+    <w:p>
+      <w:pPr>
+        <w:pStyle w:val="NoSpacing"/>
+        <w:numPr>
+          <w:ilvl w:val="0"/>
+          <w:numId w:val="3"/>
+        </w:numPr>
+        <w:spacing w:line="336" w:lineRule="auto"/>
+        <w:rPr>
+          <w:rFonts w:ascii="Arial" w:hAnsi="Arial" w:cs="Arial"/>
+          <w:i/>
+          <w:iCs/>
+          <w:sz w:val="24"/>
+          <w:szCs w:val="24"/>
+        </w:rPr>
+      </w:pPr>
+      <w:r>
+        <w:rPr>
+          <w:rFonts w:ascii="Arial" w:hAnsi="Arial" w:cs="Arial"/>
+          <w:i/>
+          <w:iCs/>
+          <w:sz w:val="24"/>
+          <w:szCs w:val="24"/>
+        </w:rPr>
+        <w:t>Database design</w:t>
+      </w:r>
+    </w:p>
+    <w:p>
+      <w:pPr>
+        <w:pStyle w:val="NoSpacing"/>
+        <w:numPr>
+          <w:ilvl w:val="0"/>
+          <w:numId w:val="3"/>
+        </w:numPr>
+        <w:spacing w:line="336" w:lineRule="auto"/>
+        <w:rPr>
+          <w:rFonts w:ascii="Arial" w:hAnsi="Arial" w:cs="Arial"/>
+          <w:i/>
+          <w:iCs/>
+          <w:sz w:val="24"/>
+          <w:szCs w:val="24"/>
+        </w:rPr>
+      </w:pPr>
+      <w:r>
+        <w:rPr>
+          <w:rFonts w:ascii="Arial" w:hAnsi="Arial" w:cs="Arial"/>
+          <w:i/>
+          <w:iCs/>
+          <w:sz w:val="24"/>
+          <w:szCs w:val="24"/>
+        </w:rPr>
+        <w:t>Project design</w:t>
+      </w:r>
+    </w:p>
+    <w:p>
+      <w:pPr>
+        <w:pStyle w:val="NoSpacing"/>
+        <w:numPr>
+          <w:ilvl w:val="0"/>
+          <w:numId w:val="3"/>
+        </w:numPr>
+        <w:spacing w:line="336" w:lineRule="auto"/>
+        <w:rPr>
+          <w:rFonts w:ascii="Arial" w:hAnsi="Arial" w:cs="Arial"/>
+          <w:i/>
+          <w:iCs/>
+          <w:sz w:val="24"/>
+          <w:szCs w:val="24"/>
+        </w:rPr>
+      </w:pPr>
+      <w:r>
+        <w:rPr>
+          <w:rFonts w:ascii="Arial" w:hAnsi="Arial" w:cs="Arial"/>
+          <w:i/>
+          <w:iCs/>
+          <w:sz w:val="24"/>
+          <w:szCs w:val="24"/>
+        </w:rPr>
+        <w:t>Assisted with coding</w:t>
+      </w:r>
+    </w:p>
+    <w:p>
+      <w:pPr>
+        <w:pStyle w:val="NoSpacing"/>
+        <w:numPr>
+          <w:ilvl w:val="0"/>
+          <w:numId w:val="3"/>
+        </w:numPr>
+        <w:spacing w:line="336" w:lineRule="auto"/>
+        <w:rPr>
+          <w:rFonts w:ascii="Arial" w:hAnsi="Arial" w:cs="Arial"/>
+          <w:i/>
+          <w:iCs/>
+          <w:sz w:val="24"/>
+          <w:szCs w:val="24"/>
+        </w:rPr>
+      </w:pPr>
+      <w:r>
+        <w:rPr>
+          <w:rFonts w:ascii="Arial" w:hAnsi="Arial" w:cs="Arial"/>
+          <w:i/>
+          <w:iCs/>
+          <w:sz w:val="24"/>
+          <w:szCs w:val="24"/>
+        </w:rPr>
+        <w:t>Mentored and assisted team members</w:t>
+      </w:r>
+    </w:p>
+    <w:p>
+      <w:pPr>
+        <w:pStyle w:val="NoSpacing"/>
+        <w:spacing w:line="336" w:lineRule="auto"/>
+        <w:rPr>
+          <w:rFonts w:ascii="Arial" w:hAnsi="Arial" w:cs="Arial"/>
+          <w:i/>
+          <w:iCs/>
+          <w:sz w:val="24"/>
+          <w:szCs w:val="24"/>
+        </w:rPr>
+      </w:pPr>
+      <w:r>
+        <w:rPr>
+          <w:rFonts w:ascii="Arial" w:hAnsi="Arial" w:cs="Arial"/>
+          <w:i/>
+          <w:iCs/>
+          <w:sz w:val="24"/>
+          <w:szCs w:val="24"/>
+        </w:rPr>
+        <w:t>Kobi H.:</w:t>
+      </w:r>
+    </w:p>
+    <w:p>
+      <w:pPr>
+        <w:pStyle w:val="NoSpacing"/>
+        <w:numPr>
+          <w:ilvl w:val="0"/>
+          <w:numId w:val="4"/>
+        </w:numPr>
+        <w:spacing w:line="336" w:lineRule="auto"/>
+        <w:rPr>
+          <w:rFonts w:ascii="Arial" w:hAnsi="Arial" w:cs="Arial"/>
+          <w:i/>
+          <w:iCs/>
+          <w:sz w:val="24"/>
+          <w:szCs w:val="24"/>
+        </w:rPr>
+      </w:pPr>
+      <w:r>
+        <w:rPr>
+          <w:rFonts w:ascii="Arial" w:hAnsi="Arial" w:cs="Arial"/>
+          <w:i/>
+          <w:iCs/>
+          <w:sz w:val="24"/>
+          <w:szCs w:val="24"/>
+        </w:rPr>
+        <w:t xml:space="preserve">Setup </w:t>
+      </w:r>
+      <w:proofErr w:type="spellStart"/>
+      <w:r>
+        <w:rPr>
+          <w:rFonts w:ascii="Arial" w:hAnsi="Arial" w:cs="Arial"/>
+          <w:i/>
+          <w:iCs/>
+          <w:sz w:val="24"/>
+          <w:szCs w:val="24"/>
+        </w:rPr>
+        <w:t>Github</w:t>
+      </w:r>
+      <w:proofErr w:type="spellEnd"/>
+    </w:p>
+    <w:p>
+      <w:pPr>
+        <w:pStyle w:val="NoSpacing"/>
+        <w:numPr>
+          <w:ilvl w:val="0"/>
+          <w:numId w:val="4"/>
+        </w:numPr>
+        <w:spacing w:line="336" w:lineRule="auto"/>
+        <w:rPr>
+          <w:rFonts w:ascii="Arial" w:hAnsi="Arial" w:cs="Arial"/>
+          <w:i/>
+          <w:iCs/>
+          <w:sz w:val="24"/>
+          <w:szCs w:val="24"/>
+        </w:rPr>
+      </w:pPr>
+      <w:r>
+        <w:rPr>
+          <w:rFonts w:ascii="Arial" w:hAnsi="Arial" w:cs="Arial"/>
+          <w:i/>
+          <w:iCs/>
+          <w:sz w:val="24"/>
+          <w:szCs w:val="24"/>
+        </w:rPr>
+        <w:t>Sorted tickets by priority on home page</w:t>
+      </w:r>
+    </w:p>
+    <w:p>
+      <w:pPr>
+        <w:pStyle w:val="NoSpacing"/>
+        <w:numPr>
+          <w:ilvl w:val="0"/>
+          <w:numId w:val="4"/>
+        </w:numPr>
+        <w:spacing w:line="336" w:lineRule="auto"/>
+        <w:rPr>
+          <w:rFonts w:ascii="Arial" w:hAnsi="Arial" w:cs="Arial"/>
+          <w:i/>
+          <w:iCs/>
+          <w:sz w:val="24"/>
+          <w:szCs w:val="24"/>
+        </w:rPr>
+      </w:pPr>
+      <w:r>
+        <w:rPr>
+          <w:rFonts w:ascii="Arial" w:hAnsi="Arial" w:cs="Arial"/>
+          <w:i/>
+          <w:iCs/>
+          <w:sz w:val="24"/>
+          <w:szCs w:val="24"/>
+        </w:rPr>
+        <w:t>Date formatting on home page</w:t>
+      </w:r>
     </w:p>
     <w:p>
       <w:pPr>
@@ -633,6 +894,7 @@
           <w:sz w:val="24"/>
           <w:szCs w:val="24"/>
         </w:rPr>
+        <w:lastRenderedPageBreak/>
         <w:t>Allowed ‘Techs’ to close/re-open tickets</w:t>
       </w:r>
     </w:p>
@@ -1103,6 +1365,7 @@
         </w:numPr>
       </w:pPr>
       <w:r>
+        <w:lastRenderedPageBreak/>
         <w:t>Assisted with the programming for frontend functionality and user interface</w:t>
       </w:r>
     </w:p>
@@ -1244,6 +1507,232 @@
     </w:lvl>
   </w:abstractNum>
   <w:abstractNum w:abstractNumId="1" w15:restartNumberingAfterBreak="0">
+    <w:nsid w:val="55F86278"/>
+    <w:multiLevelType w:val="hybridMultilevel"/>
+    <w:tmpl w:val="C100C92A"/>
+    <w:lvl w:ilvl="0" w:tplc="04090001">
+      <w:start w:val="1"/>
+      <w:numFmt w:val="bullet"/>
+      <w:lvlText w:val=""/>
+      <w:lvlJc w:val="left"/>
+      <w:pPr>
+        <w:ind w:left="1425" w:hanging="360"/>
+      </w:pPr>
+      <w:rPr>
+        <w:rFonts w:ascii="Symbol" w:hAnsi="Symbol" w:hint="default"/>
+      </w:rPr>
+    </w:lvl>
+    <w:lvl w:ilvl="1" w:tplc="04090003" w:tentative="1">
+      <w:start w:val="1"/>
+      <w:numFmt w:val="bullet"/>
+      <w:lvlText w:val="o"/>
+      <w:lvlJc w:val="left"/>
+      <w:pPr>
+        <w:ind w:left="2145" w:hanging="360"/>
+      </w:pPr>
+      <w:rPr>
+        <w:rFonts w:ascii="Courier New" w:hAnsi="Courier New" w:cs="Courier New" w:hint="default"/>
+      </w:rPr>
+    </w:lvl>
+    <w:lvl w:ilvl="2" w:tplc="04090005" w:tentative="1">
+      <w:start w:val="1"/>
+      <w:numFmt w:val="bullet"/>
+      <w:lvlText w:val=""/>
+      <w:lvlJc w:val="left"/>
+      <w:pPr>
+        <w:ind w:left="2865" w:hanging="360"/>
+      </w:pPr>
+      <w:rPr>
+        <w:rFonts w:ascii="Wingdings" w:hAnsi="Wingdings" w:hint="default"/>
+      </w:rPr>
+    </w:lvl>
+    <w:lvl w:ilvl="3" w:tplc="04090001" w:tentative="1">
+      <w:start w:val="1"/>
+      <w:numFmt w:val="bullet"/>
+      <w:lvlText w:val=""/>
+      <w:lvlJc w:val="left"/>
+      <w:pPr>
+        <w:ind w:left="3585" w:hanging="360"/>
+      </w:pPr>
+      <w:rPr>
+        <w:rFonts w:ascii="Symbol" w:hAnsi="Symbol" w:hint="default"/>
+      </w:rPr>
+    </w:lvl>
+    <w:lvl w:ilvl="4" w:tplc="04090003" w:tentative="1">
+      <w:start w:val="1"/>
+      <w:numFmt w:val="bullet"/>
+      <w:lvlText w:val="o"/>
+      <w:lvlJc w:val="left"/>
+      <w:pPr>
+        <w:ind w:left="4305" w:hanging="360"/>
+      </w:pPr>
+      <w:rPr>
+        <w:rFonts w:ascii="Courier New" w:hAnsi="Courier New" w:cs="Courier New" w:hint="default"/>
+      </w:rPr>
+    </w:lvl>
+    <w:lvl w:ilvl="5" w:tplc="04090005" w:tentative="1">
+      <w:start w:val="1"/>
+      <w:numFmt w:val="bullet"/>
+      <w:lvlText w:val=""/>
+      <w:lvlJc w:val="left"/>
+      <w:pPr>
+        <w:ind w:left="5025" w:hanging="360"/>
+      </w:pPr>
+      <w:rPr>
+        <w:rFonts w:ascii="Wingdings" w:hAnsi="Wingdings" w:hint="default"/>
+      </w:rPr>
+    </w:lvl>
+    <w:lvl w:ilvl="6" w:tplc="04090001" w:tentative="1">
+      <w:start w:val="1"/>
+      <w:numFmt w:val="bullet"/>
+      <w:lvlText w:val=""/>
+      <w:lvlJc w:val="left"/>
+      <w:pPr>
+        <w:ind w:left="5745" w:hanging="360"/>
+      </w:pPr>
+      <w:rPr>
+        <w:rFonts w:ascii="Symbol" w:hAnsi="Symbol" w:hint="default"/>
+      </w:rPr>
+    </w:lvl>
+    <w:lvl w:ilvl="7" w:tplc="04090003" w:tentative="1">
+      <w:start w:val="1"/>
+      <w:numFmt w:val="bullet"/>
+      <w:lvlText w:val="o"/>
+      <w:lvlJc w:val="left"/>
+      <w:pPr>
+        <w:ind w:left="6465" w:hanging="360"/>
+      </w:pPr>
+      <w:rPr>
+        <w:rFonts w:ascii="Courier New" w:hAnsi="Courier New" w:cs="Courier New" w:hint="default"/>
+      </w:rPr>
+    </w:lvl>
+    <w:lvl w:ilvl="8" w:tplc="04090005" w:tentative="1">
+      <w:start w:val="1"/>
+      <w:numFmt w:val="bullet"/>
+      <w:lvlText w:val=""/>
+      <w:lvlJc w:val="left"/>
+      <w:pPr>
+        <w:ind w:left="7185" w:hanging="360"/>
+      </w:pPr>
+      <w:rPr>
+        <w:rFonts w:ascii="Wingdings" w:hAnsi="Wingdings" w:hint="default"/>
+      </w:rPr>
+    </w:lvl>
+  </w:abstractNum>
+  <w:abstractNum w:abstractNumId="2" w15:restartNumberingAfterBreak="0">
+    <w:nsid w:val="79191735"/>
+    <w:multiLevelType w:val="hybridMultilevel"/>
+    <w:tmpl w:val="FC169460"/>
+    <w:lvl w:ilvl="0" w:tplc="04090001">
+      <w:start w:val="1"/>
+      <w:numFmt w:val="bullet"/>
+      <w:lvlText w:val=""/>
+      <w:lvlJc w:val="left"/>
+      <w:pPr>
+        <w:ind w:left="1425" w:hanging="360"/>
+      </w:pPr>
+      <w:rPr>
+        <w:rFonts w:ascii="Symbol" w:hAnsi="Symbol" w:hint="default"/>
+      </w:rPr>
+    </w:lvl>
+    <w:lvl w:ilvl="1" w:tplc="04090003" w:tentative="1">
+      <w:start w:val="1"/>
+      <w:numFmt w:val="bullet"/>
+      <w:lvlText w:val="o"/>
+      <w:lvlJc w:val="left"/>
+      <w:pPr>
+        <w:ind w:left="2145" w:hanging="360"/>
+      </w:pPr>
+      <w:rPr>
+        <w:rFonts w:ascii="Courier New" w:hAnsi="Courier New" w:cs="Courier New" w:hint="default"/>
+      </w:rPr>
+    </w:lvl>
+    <w:lvl w:ilvl="2" w:tplc="04090005" w:tentative="1">
+      <w:start w:val="1"/>
+      <w:numFmt w:val="bullet"/>
+      <w:lvlText w:val=""/>
+      <w:lvlJc w:val="left"/>
+      <w:pPr>
+        <w:ind w:left="2865" w:hanging="360"/>
+      </w:pPr>
+      <w:rPr>
+        <w:rFonts w:ascii="Wingdings" w:hAnsi="Wingdings" w:hint="default"/>
+      </w:rPr>
+    </w:lvl>
+    <w:lvl w:ilvl="3" w:tplc="04090001" w:tentative="1">
+      <w:start w:val="1"/>
+      <w:numFmt w:val="bullet"/>
+      <w:lvlText w:val=""/>
+      <w:lvlJc w:val="left"/>
+      <w:pPr>
+        <w:ind w:left="3585" w:hanging="360"/>
+      </w:pPr>
+      <w:rPr>
+        <w:rFonts w:ascii="Symbol" w:hAnsi="Symbol" w:hint="default"/>
+      </w:rPr>
+    </w:lvl>
+    <w:lvl w:ilvl="4" w:tplc="04090003" w:tentative="1">
+      <w:start w:val="1"/>
+      <w:numFmt w:val="bullet"/>
+      <w:lvlText w:val="o"/>
+      <w:lvlJc w:val="left"/>
+      <w:pPr>
+        <w:ind w:left="4305" w:hanging="360"/>
+      </w:pPr>
+      <w:rPr>
+        <w:rFonts w:ascii="Courier New" w:hAnsi="Courier New" w:cs="Courier New" w:hint="default"/>
+      </w:rPr>
+    </w:lvl>
+    <w:lvl w:ilvl="5" w:tplc="04090005" w:tentative="1">
+      <w:start w:val="1"/>
+      <w:numFmt w:val="bullet"/>
+      <w:lvlText w:val=""/>
+      <w:lvlJc w:val="left"/>
+      <w:pPr>
+        <w:ind w:left="5025" w:hanging="360"/>
+      </w:pPr>
+      <w:rPr>
+        <w:rFonts w:ascii="Wingdings" w:hAnsi="Wingdings" w:hint="default"/>
+      </w:rPr>
+    </w:lvl>
+    <w:lvl w:ilvl="6" w:tplc="04090001" w:tentative="1">
+      <w:start w:val="1"/>
+      <w:numFmt w:val="bullet"/>
+      <w:lvlText w:val=""/>
+      <w:lvlJc w:val="left"/>
+      <w:pPr>
+        <w:ind w:left="5745" w:hanging="360"/>
+      </w:pPr>
+      <w:rPr>
+        <w:rFonts w:ascii="Symbol" w:hAnsi="Symbol" w:hint="default"/>
+      </w:rPr>
+    </w:lvl>
+    <w:lvl w:ilvl="7" w:tplc="04090003" w:tentative="1">
+      <w:start w:val="1"/>
+      <w:numFmt w:val="bullet"/>
+      <w:lvlText w:val="o"/>
+      <w:lvlJc w:val="left"/>
+      <w:pPr>
+        <w:ind w:left="6465" w:hanging="360"/>
+      </w:pPr>
+      <w:rPr>
+        <w:rFonts w:ascii="Courier New" w:hAnsi="Courier New" w:cs="Courier New" w:hint="default"/>
+      </w:rPr>
+    </w:lvl>
+    <w:lvl w:ilvl="8" w:tplc="04090005" w:tentative="1">
+      <w:start w:val="1"/>
+      <w:numFmt w:val="bullet"/>
+      <w:lvlText w:val=""/>
+      <w:lvlJc w:val="left"/>
+      <w:pPr>
+        <w:ind w:left="7185" w:hanging="360"/>
+      </w:pPr>
+      <w:rPr>
+        <w:rFonts w:ascii="Wingdings" w:hAnsi="Wingdings" w:hint="default"/>
+      </w:rPr>
+    </w:lvl>
+  </w:abstractNum>
+  <w:abstractNum w:abstractNumId="3" w15:restartNumberingAfterBreak="0">
     <w:nsid w:val="7CBC7C22"/>
     <w:multiLevelType w:val="hybridMultilevel"/>
     <w:tmpl w:val="F8EC3200"/>
@@ -1360,6 +1849,12 @@
     <w:abstractNumId w:val="0"/>
   </w:num>
   <w:num w:numId="2" w16cid:durableId="661617114">
+    <w:abstractNumId w:val="3"/>
+  </w:num>
+  <w:num w:numId="3" w16cid:durableId="1295022501">
+    <w:abstractNumId w:val="2"/>
+  </w:num>
+  <w:num w:numId="4" w16cid:durableId="753552153">
     <w:abstractNumId w:val="1"/>
   </w:num>
 </w:numbering>

</xml_diff>

<commit_message>
This one don't need anymore, it's all in Final
</commit_message>
<xml_diff>
--- a/IT_Help_Desc_Contributions.docx
+++ b/IT_Help_Desc_Contributions.docx
@@ -6,91 +6,511 @@
       <w:pPr>
         <w:pStyle w:val="NoSpacing"/>
         <w:spacing w:line="336" w:lineRule="auto"/>
-        <w:rPr>
-          <w:rFonts w:ascii="Arial" w:hAnsi="Arial" w:cs="Arial"/>
-          <w:i/>
-          <w:iCs/>
-          <w:sz w:val="24"/>
-          <w:szCs w:val="24"/>
-        </w:rPr>
-      </w:pPr>
-      <w:r>
-        <w:rPr>
-          <w:rFonts w:ascii="Arial" w:hAnsi="Arial" w:cs="Arial"/>
-          <w:i/>
-          <w:iCs/>
-          <w:sz w:val="24"/>
-          <w:szCs w:val="24"/>
-        </w:rPr>
-        <w:t xml:space="preserve">The style and punctuation in this document </w:t>
-      </w:r>
-      <w:proofErr w:type="gramStart"/>
-      <w:r>
-        <w:rPr>
-          <w:rFonts w:ascii="Arial" w:hAnsi="Arial" w:cs="Arial"/>
-          <w:i/>
-          <w:iCs/>
-          <w:sz w:val="24"/>
-          <w:szCs w:val="24"/>
-        </w:rPr>
-        <w:t>is</w:t>
-      </w:r>
-      <w:proofErr w:type="gramEnd"/>
-      <w:r>
-        <w:rPr>
-          <w:rFonts w:ascii="Arial" w:hAnsi="Arial" w:cs="Arial"/>
-          <w:i/>
-          <w:iCs/>
-          <w:sz w:val="24"/>
-          <w:szCs w:val="24"/>
-        </w:rPr>
-        <w:t xml:space="preserve"> saved from the author.</w:t>
-      </w:r>
-    </w:p>
-    <w:p>
-      <w:pPr>
-        <w:pStyle w:val="NoSpacing"/>
-        <w:spacing w:line="336" w:lineRule="auto"/>
-        <w:rPr>
-          <w:rFonts w:ascii="Arial" w:hAnsi="Arial" w:cs="Arial"/>
-          <w:i/>
-          <w:iCs/>
-          <w:sz w:val="24"/>
-          <w:szCs w:val="24"/>
-        </w:rPr>
-      </w:pPr>
-      <w:r>
-        <w:rPr>
-          <w:rFonts w:ascii="Arial" w:hAnsi="Arial" w:cs="Arial"/>
-          <w:i/>
-          <w:iCs/>
-          <w:sz w:val="24"/>
-          <w:szCs w:val="24"/>
-        </w:rPr>
-        <w:t xml:space="preserve">Individual contributions section from </w:t>
-      </w:r>
-      <w:proofErr w:type="gramStart"/>
-      <w:r>
-        <w:rPr>
-          <w:rFonts w:ascii="Arial" w:hAnsi="Arial" w:cs="Arial"/>
-          <w:i/>
-          <w:iCs/>
-          <w:sz w:val="24"/>
-          <w:szCs w:val="24"/>
-        </w:rPr>
-        <w:t>the each</w:t>
-      </w:r>
-      <w:proofErr w:type="gramEnd"/>
-      <w:r>
-        <w:rPr>
-          <w:rFonts w:ascii="Arial" w:hAnsi="Arial" w:cs="Arial"/>
-          <w:i/>
-          <w:iCs/>
-          <w:sz w:val="24"/>
-          <w:szCs w:val="24"/>
-        </w:rPr>
-        <w:t xml:space="preserve"> team member is described below.</w:t>
-      </w:r>
+        <w:ind w:firstLine="708"/>
+        <w:rPr>
+          <w:rFonts w:ascii="Arial" w:hAnsi="Arial" w:cs="Arial"/>
+          <w:sz w:val="24"/>
+          <w:szCs w:val="24"/>
+        </w:rPr>
+      </w:pPr>
+      <w:r>
+        <w:rPr>
+          <w:rFonts w:ascii="Arial" w:hAnsi="Arial" w:cs="Arial"/>
+          <w:sz w:val="24"/>
+          <w:szCs w:val="24"/>
+        </w:rPr>
+        <w:t>The planned responsibilities look as follows:</w:t>
+      </w:r>
+    </w:p>
+    <w:p>
+      <w:pPr>
+        <w:spacing w:after="0" w:line="336" w:lineRule="auto"/>
+        <w:ind w:firstLine="720"/>
+        <w:rPr>
+          <w:spacing w:val="3"/>
+          <w:sz w:val="24"/>
+          <w:szCs w:val="24"/>
+          <w:shd w:val="clear" w:color="auto" w:fill="FFFFFF"/>
+        </w:rPr>
+      </w:pPr>
+    </w:p>
+    <w:tbl>
+      <w:tblPr>
+        <w:tblStyle w:val="TableGrid"/>
+        <w:tblW w:w="0" w:type="auto"/>
+        <w:tblInd w:w="704" w:type="dxa"/>
+        <w:tblLook w:val="04A0" w:firstRow="1" w:lastRow="0" w:firstColumn="1" w:lastColumn="0" w:noHBand="0" w:noVBand="1"/>
+      </w:tblPr>
+      <w:tblGrid>
+        <w:gridCol w:w="2325"/>
+        <w:gridCol w:w="3921"/>
+      </w:tblGrid>
+      <w:tr>
+        <w:tc>
+          <w:tcPr>
+            <w:tcW w:w="0" w:type="auto"/>
+          </w:tcPr>
+          <w:p>
+            <w:pPr>
+              <w:spacing w:line="336" w:lineRule="auto"/>
+              <w:rPr>
+                <w:b/>
+                <w:bCs/>
+                <w:spacing w:val="3"/>
+                <w:sz w:val="24"/>
+                <w:szCs w:val="24"/>
+                <w:shd w:val="clear" w:color="auto" w:fill="FFFFFF"/>
+              </w:rPr>
+            </w:pPr>
+            <w:r>
+              <w:rPr>
+                <w:b/>
+                <w:bCs/>
+                <w:spacing w:val="3"/>
+                <w:sz w:val="24"/>
+                <w:szCs w:val="24"/>
+                <w:shd w:val="clear" w:color="auto" w:fill="FFFFFF"/>
+              </w:rPr>
+              <w:t>Person</w:t>
+            </w:r>
+          </w:p>
+        </w:tc>
+        <w:tc>
+          <w:tcPr>
+            <w:tcW w:w="0" w:type="auto"/>
+          </w:tcPr>
+          <w:p>
+            <w:pPr>
+              <w:spacing w:line="336" w:lineRule="auto"/>
+              <w:rPr>
+                <w:b/>
+                <w:bCs/>
+                <w:spacing w:val="3"/>
+                <w:sz w:val="24"/>
+                <w:szCs w:val="24"/>
+                <w:shd w:val="clear" w:color="auto" w:fill="FFFFFF"/>
+              </w:rPr>
+            </w:pPr>
+            <w:r>
+              <w:rPr>
+                <w:b/>
+                <w:bCs/>
+                <w:spacing w:val="3"/>
+                <w:sz w:val="24"/>
+                <w:szCs w:val="24"/>
+                <w:shd w:val="clear" w:color="auto" w:fill="FFFFFF"/>
+              </w:rPr>
+              <w:t>Responsibilities</w:t>
+            </w:r>
+          </w:p>
+        </w:tc>
+      </w:tr>
+      <w:tr>
+        <w:tc>
+          <w:tcPr>
+            <w:tcW w:w="0" w:type="auto"/>
+          </w:tcPr>
+          <w:p>
+            <w:pPr>
+              <w:spacing w:line="336" w:lineRule="auto"/>
+              <w:rPr>
+                <w:spacing w:val="3"/>
+                <w:sz w:val="24"/>
+                <w:szCs w:val="24"/>
+                <w:shd w:val="clear" w:color="auto" w:fill="FFFFFF"/>
+              </w:rPr>
+            </w:pPr>
+            <w:r>
+              <w:rPr>
+                <w:spacing w:val="3"/>
+                <w:sz w:val="24"/>
+                <w:szCs w:val="24"/>
+                <w:shd w:val="clear" w:color="auto" w:fill="FFFFFF"/>
+              </w:rPr>
+              <w:t>Dalton Coughlin</w:t>
+            </w:r>
+          </w:p>
+        </w:tc>
+        <w:tc>
+          <w:tcPr>
+            <w:tcW w:w="0" w:type="auto"/>
+          </w:tcPr>
+          <w:p>
+            <w:pPr>
+              <w:spacing w:line="336" w:lineRule="auto"/>
+              <w:rPr>
+                <w:spacing w:val="3"/>
+                <w:sz w:val="24"/>
+                <w:szCs w:val="24"/>
+                <w:shd w:val="clear" w:color="auto" w:fill="FFFFFF"/>
+              </w:rPr>
+            </w:pPr>
+            <w:r>
+              <w:rPr>
+                <w:spacing w:val="3"/>
+                <w:sz w:val="24"/>
+                <w:szCs w:val="24"/>
+                <w:shd w:val="clear" w:color="auto" w:fill="FFFFFF"/>
+              </w:rPr>
+              <w:t>Project Lead</w:t>
+            </w:r>
+          </w:p>
+        </w:tc>
+      </w:tr>
+      <w:tr>
+        <w:tc>
+          <w:tcPr>
+            <w:tcW w:w="0" w:type="auto"/>
+          </w:tcPr>
+          <w:p>
+            <w:pPr>
+              <w:spacing w:line="336" w:lineRule="auto"/>
+              <w:rPr>
+                <w:spacing w:val="3"/>
+                <w:sz w:val="24"/>
+                <w:szCs w:val="24"/>
+                <w:shd w:val="clear" w:color="auto" w:fill="FFFFFF"/>
+              </w:rPr>
+            </w:pPr>
+            <w:r>
+              <w:rPr>
+                <w:spacing w:val="3"/>
+                <w:sz w:val="24"/>
+                <w:szCs w:val="24"/>
+                <w:shd w:val="clear" w:color="auto" w:fill="FFFFFF"/>
+              </w:rPr>
+              <w:t>Grant Collins</w:t>
+            </w:r>
+          </w:p>
+        </w:tc>
+        <w:tc>
+          <w:tcPr>
+            <w:tcW w:w="0" w:type="auto"/>
+          </w:tcPr>
+          <w:p>
+            <w:pPr>
+              <w:spacing w:line="336" w:lineRule="auto"/>
+              <w:rPr>
+                <w:spacing w:val="3"/>
+                <w:sz w:val="24"/>
+                <w:szCs w:val="24"/>
+                <w:shd w:val="clear" w:color="auto" w:fill="FFFFFF"/>
+              </w:rPr>
+            </w:pPr>
+            <w:r>
+              <w:rPr>
+                <w:spacing w:val="3"/>
+                <w:sz w:val="24"/>
+                <w:szCs w:val="24"/>
+                <w:shd w:val="clear" w:color="auto" w:fill="FFFFFF"/>
+              </w:rPr>
+              <w:t>Frontend Developer</w:t>
+            </w:r>
+          </w:p>
+        </w:tc>
+      </w:tr>
+      <w:tr>
+        <w:tc>
+          <w:tcPr>
+            <w:tcW w:w="0" w:type="auto"/>
+          </w:tcPr>
+          <w:p>
+            <w:pPr>
+              <w:spacing w:line="336" w:lineRule="auto"/>
+              <w:rPr>
+                <w:spacing w:val="3"/>
+                <w:sz w:val="24"/>
+                <w:szCs w:val="24"/>
+                <w:shd w:val="clear" w:color="auto" w:fill="FFFFFF"/>
+              </w:rPr>
+            </w:pPr>
+            <w:r>
+              <w:rPr>
+                <w:spacing w:val="3"/>
+                <w:sz w:val="24"/>
+                <w:szCs w:val="24"/>
+                <w:shd w:val="clear" w:color="auto" w:fill="FFFFFF"/>
+              </w:rPr>
+              <w:t>Jared Rice</w:t>
+            </w:r>
+          </w:p>
+        </w:tc>
+        <w:tc>
+          <w:tcPr>
+            <w:tcW w:w="0" w:type="auto"/>
+          </w:tcPr>
+          <w:p>
+            <w:pPr>
+              <w:spacing w:line="336" w:lineRule="auto"/>
+              <w:rPr>
+                <w:spacing w:val="3"/>
+                <w:sz w:val="24"/>
+                <w:szCs w:val="24"/>
+                <w:shd w:val="clear" w:color="auto" w:fill="FFFFFF"/>
+              </w:rPr>
+            </w:pPr>
+            <w:r>
+              <w:rPr>
+                <w:spacing w:val="3"/>
+                <w:sz w:val="24"/>
+                <w:szCs w:val="24"/>
+                <w:shd w:val="clear" w:color="auto" w:fill="FFFFFF"/>
+              </w:rPr>
+              <w:t xml:space="preserve">Database Admin </w:t>
+            </w:r>
+          </w:p>
+        </w:tc>
+      </w:tr>
+      <w:tr>
+        <w:tc>
+          <w:tcPr>
+            <w:tcW w:w="0" w:type="auto"/>
+          </w:tcPr>
+          <w:p>
+            <w:pPr>
+              <w:spacing w:line="336" w:lineRule="auto"/>
+              <w:rPr>
+                <w:spacing w:val="3"/>
+                <w:sz w:val="24"/>
+                <w:szCs w:val="24"/>
+                <w:shd w:val="clear" w:color="auto" w:fill="FFFFFF"/>
+              </w:rPr>
+            </w:pPr>
+            <w:r>
+              <w:rPr>
+                <w:spacing w:val="3"/>
+                <w:sz w:val="24"/>
+                <w:szCs w:val="24"/>
+                <w:shd w:val="clear" w:color="auto" w:fill="FFFFFF"/>
+              </w:rPr>
+              <w:t>James Sweatt</w:t>
+            </w:r>
+          </w:p>
+        </w:tc>
+        <w:tc>
+          <w:tcPr>
+            <w:tcW w:w="0" w:type="auto"/>
+          </w:tcPr>
+          <w:p>
+            <w:pPr>
+              <w:spacing w:line="336" w:lineRule="auto"/>
+              <w:rPr>
+                <w:spacing w:val="3"/>
+                <w:sz w:val="24"/>
+                <w:szCs w:val="24"/>
+                <w:shd w:val="clear" w:color="auto" w:fill="FFFFFF"/>
+              </w:rPr>
+            </w:pPr>
+            <w:r>
+              <w:rPr>
+                <w:spacing w:val="3"/>
+                <w:sz w:val="24"/>
+                <w:szCs w:val="24"/>
+                <w:shd w:val="clear" w:color="auto" w:fill="FFFFFF"/>
+              </w:rPr>
+              <w:t>Backend Developer</w:t>
+            </w:r>
+          </w:p>
+        </w:tc>
+      </w:tr>
+      <w:tr>
+        <w:tc>
+          <w:tcPr>
+            <w:tcW w:w="0" w:type="auto"/>
+          </w:tcPr>
+          <w:p>
+            <w:pPr>
+              <w:spacing w:line="336" w:lineRule="auto"/>
+              <w:rPr>
+                <w:spacing w:val="3"/>
+                <w:sz w:val="24"/>
+                <w:szCs w:val="24"/>
+                <w:shd w:val="clear" w:color="auto" w:fill="FFFFFF"/>
+              </w:rPr>
+            </w:pPr>
+            <w:r>
+              <w:rPr>
+                <w:spacing w:val="3"/>
+                <w:sz w:val="24"/>
+                <w:szCs w:val="24"/>
+                <w:shd w:val="clear" w:color="auto" w:fill="FFFFFF"/>
+              </w:rPr>
+              <w:t>Kobi-yoshi Hsu</w:t>
+            </w:r>
+          </w:p>
+        </w:tc>
+        <w:tc>
+          <w:tcPr>
+            <w:tcW w:w="0" w:type="auto"/>
+          </w:tcPr>
+          <w:p>
+            <w:pPr>
+              <w:spacing w:line="336" w:lineRule="auto"/>
+              <w:rPr>
+                <w:spacing w:val="3"/>
+                <w:sz w:val="24"/>
+                <w:szCs w:val="24"/>
+                <w:shd w:val="clear" w:color="auto" w:fill="FFFFFF"/>
+              </w:rPr>
+            </w:pPr>
+            <w:r>
+              <w:rPr>
+                <w:spacing w:val="3"/>
+                <w:sz w:val="24"/>
+                <w:szCs w:val="24"/>
+                <w:shd w:val="clear" w:color="auto" w:fill="FFFFFF"/>
+              </w:rPr>
+              <w:t>Tech Lead, Server Management</w:t>
+            </w:r>
+          </w:p>
+        </w:tc>
+      </w:tr>
+      <w:tr>
+        <w:tc>
+          <w:tcPr>
+            <w:tcW w:w="0" w:type="auto"/>
+          </w:tcPr>
+          <w:p>
+            <w:pPr>
+              <w:spacing w:line="336" w:lineRule="auto"/>
+              <w:rPr>
+                <w:spacing w:val="3"/>
+                <w:sz w:val="24"/>
+                <w:szCs w:val="24"/>
+                <w:shd w:val="clear" w:color="auto" w:fill="FFFFFF"/>
+              </w:rPr>
+            </w:pPr>
+            <w:r>
+              <w:rPr>
+                <w:spacing w:val="3"/>
+                <w:sz w:val="24"/>
+                <w:szCs w:val="24"/>
+                <w:shd w:val="clear" w:color="auto" w:fill="FFFFFF"/>
+              </w:rPr>
+              <w:t>Karina D’Abbraccio</w:t>
+            </w:r>
+          </w:p>
+        </w:tc>
+        <w:tc>
+          <w:tcPr>
+            <w:tcW w:w="0" w:type="auto"/>
+          </w:tcPr>
+          <w:p>
+            <w:pPr>
+              <w:spacing w:line="336" w:lineRule="auto"/>
+              <w:rPr>
+                <w:spacing w:val="3"/>
+                <w:sz w:val="24"/>
+                <w:szCs w:val="24"/>
+                <w:shd w:val="clear" w:color="auto" w:fill="FFFFFF"/>
+              </w:rPr>
+            </w:pPr>
+            <w:r>
+              <w:rPr>
+                <w:spacing w:val="3"/>
+                <w:sz w:val="24"/>
+                <w:szCs w:val="24"/>
+                <w:shd w:val="clear" w:color="auto" w:fill="FFFFFF"/>
+              </w:rPr>
+              <w:t>UI/UX Designer, Tech Documents</w:t>
+            </w:r>
+          </w:p>
+        </w:tc>
+      </w:tr>
+    </w:tbl>
+    <w:p>
+      <w:pPr>
+        <w:pStyle w:val="NoSpacing"/>
+        <w:spacing w:line="336" w:lineRule="auto"/>
+        <w:rPr>
+          <w:rFonts w:ascii="Arial" w:hAnsi="Arial" w:cs="Arial"/>
+          <w:i/>
+          <w:iCs/>
+          <w:sz w:val="24"/>
+          <w:szCs w:val="24"/>
+        </w:rPr>
+      </w:pPr>
+    </w:p>
+    <w:p>
+      <w:pPr>
+        <w:pStyle w:val="NoSpacing"/>
+        <w:spacing w:line="336" w:lineRule="auto"/>
+        <w:rPr>
+          <w:rFonts w:ascii="Arial" w:hAnsi="Arial" w:cs="Arial"/>
+          <w:sz w:val="24"/>
+          <w:szCs w:val="24"/>
+        </w:rPr>
+      </w:pPr>
+    </w:p>
+    <w:p>
+      <w:pPr>
+        <w:pStyle w:val="NoSpacing"/>
+        <w:spacing w:line="336" w:lineRule="auto"/>
+        <w:rPr>
+          <w:rFonts w:ascii="Arial" w:hAnsi="Arial" w:cs="Arial"/>
+          <w:i/>
+          <w:iCs/>
+          <w:sz w:val="24"/>
+          <w:szCs w:val="24"/>
+        </w:rPr>
+      </w:pPr>
+    </w:p>
+    <w:p>
+      <w:pPr>
+        <w:pStyle w:val="NoSpacing"/>
+        <w:spacing w:line="336" w:lineRule="auto"/>
+        <w:ind w:firstLine="708"/>
+        <w:rPr>
+          <w:rFonts w:ascii="Arial" w:hAnsi="Arial" w:cs="Arial"/>
+          <w:sz w:val="24"/>
+          <w:szCs w:val="24"/>
+        </w:rPr>
+      </w:pPr>
+      <w:r>
+        <w:rPr>
+          <w:rFonts w:ascii="Arial" w:hAnsi="Arial" w:cs="Arial"/>
+          <w:sz w:val="24"/>
+          <w:szCs w:val="24"/>
+        </w:rPr>
+        <w:t>Individual contributions section from each team member is described below.</w:t>
+      </w:r>
+    </w:p>
+    <w:p>
+      <w:pPr>
+        <w:pStyle w:val="NoSpacing"/>
+        <w:spacing w:line="336" w:lineRule="auto"/>
+        <w:ind w:firstLine="708"/>
+        <w:rPr>
+          <w:rFonts w:ascii="Arial" w:hAnsi="Arial" w:cs="Arial"/>
+          <w:i/>
+          <w:iCs/>
+          <w:sz w:val="24"/>
+          <w:szCs w:val="24"/>
+        </w:rPr>
+      </w:pPr>
+      <w:r>
+        <w:rPr>
+          <w:rFonts w:ascii="Arial" w:hAnsi="Arial" w:cs="Arial"/>
+          <w:i/>
+          <w:iCs/>
+          <w:sz w:val="24"/>
+          <w:szCs w:val="24"/>
+        </w:rPr>
+        <w:t>The style and punctuation in this document is saved from the author.</w:t>
+      </w:r>
+    </w:p>
+    <w:p>
+      <w:pPr>
+        <w:pStyle w:val="NoSpacing"/>
+        <w:spacing w:line="336" w:lineRule="auto"/>
+        <w:rPr>
+          <w:rFonts w:ascii="Arial" w:hAnsi="Arial" w:cs="Arial"/>
+          <w:i/>
+          <w:iCs/>
+          <w:sz w:val="24"/>
+          <w:szCs w:val="24"/>
+        </w:rPr>
+      </w:pPr>
     </w:p>
     <w:p>
       <w:pPr>
@@ -297,20 +717,8 @@
           <w:sz w:val="24"/>
           <w:szCs w:val="24"/>
         </w:rPr>
-        <w:t xml:space="preserve">Setup </w:t>
-      </w:r>
-      <w:proofErr w:type="spellStart"/>
-      <w:r>
-        <w:rPr>
-          <w:rFonts w:ascii="Arial" w:hAnsi="Arial" w:cs="Arial"/>
-          <w:i/>
-          <w:iCs/>
-          <w:sz w:val="24"/>
-          <w:szCs w:val="24"/>
-        </w:rPr>
-        <w:t>Github</w:t>
-      </w:r>
-      <w:proofErr w:type="spellEnd"/>
+        <w:t>Setup Github</w:t>
+      </w:r>
     </w:p>
     <w:p>
       <w:pPr>
@@ -386,25 +794,77 @@
           <w:sz w:val="24"/>
           <w:szCs w:val="24"/>
         </w:rPr>
-        <w:t xml:space="preserve">Karina </w:t>
-      </w:r>
-      <w:proofErr w:type="spellStart"/>
-      <w:r>
-        <w:rPr>
-          <w:rFonts w:ascii="Arial" w:hAnsi="Arial" w:cs="Arial"/>
-          <w:i/>
-          <w:iCs/>
-          <w:sz w:val="24"/>
-          <w:szCs w:val="24"/>
-        </w:rPr>
-        <w:t>D’Abbraccio</w:t>
-      </w:r>
-      <w:proofErr w:type="spellEnd"/>
-      <w:r>
-        <w:rPr>
-          <w:rFonts w:ascii="Arial" w:hAnsi="Arial" w:cs="Arial"/>
-          <w:i/>
-          <w:iCs/>
+        <w:t>Karina D’Abbraccio:</w:t>
+      </w:r>
+    </w:p>
+    <w:p>
+      <w:pPr>
+        <w:pStyle w:val="ListParagraph"/>
+        <w:numPr>
+          <w:ilvl w:val="0"/>
+          <w:numId w:val="5"/>
+        </w:numPr>
+        <w:shd w:val="clear" w:color="auto" w:fill="FFFFFF"/>
+        <w:spacing w:after="0" w:line="312" w:lineRule="auto"/>
+        <w:jc w:val="both"/>
+        <w:rPr>
+          <w:sz w:val="24"/>
+          <w:szCs w:val="24"/>
+        </w:rPr>
+      </w:pPr>
+      <w:r>
+        <w:rPr>
+          <w:sz w:val="24"/>
+          <w:szCs w:val="24"/>
+        </w:rPr>
+        <w:t>Research on content of the documentation for the Software Development process;</w:t>
+      </w:r>
+    </w:p>
+    <w:p>
+      <w:pPr>
+        <w:pStyle w:val="ListParagraph"/>
+        <w:numPr>
+          <w:ilvl w:val="0"/>
+          <w:numId w:val="5"/>
+        </w:numPr>
+        <w:shd w:val="clear" w:color="auto" w:fill="FFFFFF"/>
+        <w:spacing w:after="0" w:line="312" w:lineRule="auto"/>
+        <w:jc w:val="both"/>
+        <w:rPr>
+          <w:sz w:val="24"/>
+          <w:szCs w:val="24"/>
+        </w:rPr>
+      </w:pPr>
+      <w:r>
+        <w:rPr>
+          <w:sz w:val="24"/>
+          <w:szCs w:val="24"/>
+        </w:rPr>
+        <w:t>Content of the documentation for the project:</w:t>
+      </w:r>
+    </w:p>
+    <w:p>
+      <w:pPr>
+        <w:pStyle w:val="ListParagraph"/>
+        <w:shd w:val="clear" w:color="auto" w:fill="FFFFFF"/>
+        <w:spacing w:after="0" w:line="312" w:lineRule="auto"/>
+        <w:ind w:left="1068"/>
+        <w:jc w:val="both"/>
+        <w:rPr>
+          <w:sz w:val="24"/>
+          <w:szCs w:val="24"/>
+        </w:rPr>
+      </w:pPr>
+      <w:r>
+        <w:rPr>
+          <w:sz w:val="24"/>
+          <w:szCs w:val="24"/>
+          <w:u w:val="single"/>
+        </w:rPr>
+        <w:t>Including</w:t>
+      </w:r>
+      <w:r>
+        <w:rPr>
           <w:sz w:val="24"/>
           <w:szCs w:val="24"/>
         </w:rPr>
@@ -413,42 +873,460 @@
     </w:p>
     <w:p>
       <w:pPr>
-        <w:pStyle w:val="NoSpacing"/>
-        <w:spacing w:line="336" w:lineRule="auto"/>
-        <w:rPr>
-          <w:rFonts w:ascii="Arial" w:hAnsi="Arial" w:cs="Arial"/>
-          <w:i/>
-          <w:iCs/>
-          <w:sz w:val="24"/>
-          <w:szCs w:val="24"/>
-        </w:rPr>
-      </w:pPr>
-    </w:p>
-    <w:p>
-      <w:pPr>
-        <w:pStyle w:val="NoSpacing"/>
-        <w:spacing w:line="336" w:lineRule="auto"/>
-        <w:rPr>
-          <w:rFonts w:ascii="Arial" w:hAnsi="Arial" w:cs="Arial"/>
-          <w:i/>
-          <w:iCs/>
-          <w:sz w:val="24"/>
-          <w:szCs w:val="24"/>
-        </w:rPr>
-      </w:pPr>
-    </w:p>
-    <w:p>
-      <w:pPr>
-        <w:pStyle w:val="NoSpacing"/>
-        <w:spacing w:line="336" w:lineRule="auto"/>
-        <w:rPr>
-          <w:rFonts w:ascii="Arial" w:hAnsi="Arial" w:cs="Arial"/>
-          <w:i/>
-          <w:iCs/>
-          <w:sz w:val="24"/>
-          <w:szCs w:val="24"/>
-        </w:rPr>
-      </w:pPr>
+        <w:pStyle w:val="ListParagraph"/>
+        <w:shd w:val="clear" w:color="auto" w:fill="FFFFFF"/>
+        <w:spacing w:after="0" w:line="312" w:lineRule="auto"/>
+        <w:ind w:left="1068"/>
+        <w:jc w:val="both"/>
+        <w:rPr>
+          <w:sz w:val="24"/>
+          <w:szCs w:val="24"/>
+        </w:rPr>
+      </w:pPr>
+      <w:r>
+        <w:rPr>
+          <w:sz w:val="24"/>
+          <w:szCs w:val="24"/>
+        </w:rPr>
+        <w:tab/>
+        <w:t>Project Plan;</w:t>
+      </w:r>
+    </w:p>
+    <w:p>
+      <w:pPr>
+        <w:pStyle w:val="ListParagraph"/>
+        <w:shd w:val="clear" w:color="auto" w:fill="FFFFFF"/>
+        <w:spacing w:after="0" w:line="312" w:lineRule="auto"/>
+        <w:ind w:left="1068"/>
+        <w:jc w:val="both"/>
+        <w:rPr>
+          <w:sz w:val="24"/>
+          <w:szCs w:val="24"/>
+        </w:rPr>
+      </w:pPr>
+      <w:r>
+        <w:rPr>
+          <w:sz w:val="24"/>
+          <w:szCs w:val="24"/>
+        </w:rPr>
+        <w:tab/>
+        <w:t>Product Specifications;</w:t>
+      </w:r>
+    </w:p>
+    <w:p>
+      <w:pPr>
+        <w:pStyle w:val="ListParagraph"/>
+        <w:shd w:val="clear" w:color="auto" w:fill="FFFFFF"/>
+        <w:spacing w:after="0" w:line="312" w:lineRule="auto"/>
+        <w:ind w:left="1068"/>
+        <w:jc w:val="both"/>
+        <w:rPr>
+          <w:sz w:val="24"/>
+          <w:szCs w:val="24"/>
+        </w:rPr>
+      </w:pPr>
+      <w:r>
+        <w:rPr>
+          <w:sz w:val="24"/>
+          <w:szCs w:val="24"/>
+        </w:rPr>
+        <w:tab/>
+        <w:t>Test Plan;</w:t>
+      </w:r>
+    </w:p>
+    <w:p>
+      <w:pPr>
+        <w:pStyle w:val="ListParagraph"/>
+        <w:shd w:val="clear" w:color="auto" w:fill="FFFFFF"/>
+        <w:spacing w:after="0" w:line="312" w:lineRule="auto"/>
+        <w:ind w:left="1068" w:firstLine="348"/>
+        <w:jc w:val="both"/>
+        <w:rPr>
+          <w:sz w:val="24"/>
+          <w:szCs w:val="24"/>
+        </w:rPr>
+      </w:pPr>
+      <w:r>
+        <w:rPr>
+          <w:sz w:val="24"/>
+          <w:szCs w:val="24"/>
+        </w:rPr>
+        <w:t>User’s Guide;</w:t>
+      </w:r>
+    </w:p>
+    <w:p>
+      <w:pPr>
+        <w:pStyle w:val="ListParagraph"/>
+        <w:shd w:val="clear" w:color="auto" w:fill="FFFFFF"/>
+        <w:spacing w:after="0" w:line="312" w:lineRule="auto"/>
+        <w:ind w:left="1068" w:firstLine="348"/>
+        <w:jc w:val="both"/>
+        <w:rPr>
+          <w:sz w:val="24"/>
+          <w:szCs w:val="24"/>
+        </w:rPr>
+      </w:pPr>
+      <w:r>
+        <w:rPr>
+          <w:sz w:val="24"/>
+          <w:szCs w:val="24"/>
+        </w:rPr>
+        <w:t>Reports on Phase-1, Phase-2 (with Dalton C.);</w:t>
+      </w:r>
+    </w:p>
+    <w:p>
+      <w:pPr>
+        <w:pStyle w:val="ListParagraph"/>
+        <w:shd w:val="clear" w:color="auto" w:fill="FFFFFF"/>
+        <w:spacing w:after="0" w:line="312" w:lineRule="auto"/>
+        <w:ind w:left="1068" w:firstLine="348"/>
+        <w:jc w:val="both"/>
+        <w:rPr>
+          <w:sz w:val="24"/>
+          <w:szCs w:val="24"/>
+        </w:rPr>
+      </w:pPr>
+      <w:r>
+        <w:rPr>
+          <w:sz w:val="24"/>
+          <w:szCs w:val="24"/>
+        </w:rPr>
+        <w:t>High Level and User Interface Design in Design;</w:t>
+      </w:r>
+    </w:p>
+    <w:p>
+      <w:pPr>
+        <w:pStyle w:val="ListParagraph"/>
+        <w:shd w:val="clear" w:color="auto" w:fill="FFFFFF"/>
+        <w:spacing w:after="0" w:line="312" w:lineRule="auto"/>
+        <w:ind w:left="1068" w:firstLine="348"/>
+        <w:jc w:val="both"/>
+        <w:rPr>
+          <w:sz w:val="24"/>
+          <w:szCs w:val="24"/>
+        </w:rPr>
+      </w:pPr>
+      <w:r>
+        <w:rPr>
+          <w:sz w:val="24"/>
+          <w:szCs w:val="24"/>
+        </w:rPr>
+        <w:lastRenderedPageBreak/>
+        <w:t>Final Report;</w:t>
+      </w:r>
+    </w:p>
+    <w:p>
+      <w:pPr>
+        <w:pStyle w:val="ListParagraph"/>
+        <w:shd w:val="clear" w:color="auto" w:fill="FFFFFF"/>
+        <w:spacing w:after="0" w:line="312" w:lineRule="auto"/>
+        <w:ind w:left="1068"/>
+        <w:jc w:val="both"/>
+        <w:rPr>
+          <w:sz w:val="24"/>
+          <w:szCs w:val="24"/>
+        </w:rPr>
+      </w:pPr>
+      <w:r>
+        <w:rPr>
+          <w:sz w:val="24"/>
+          <w:szCs w:val="24"/>
+        </w:rPr>
+        <w:t xml:space="preserve"> </w:t>
+      </w:r>
+      <w:r>
+        <w:rPr>
+          <w:sz w:val="24"/>
+          <w:szCs w:val="24"/>
+          <w:u w:val="single"/>
+        </w:rPr>
+        <w:t>Except</w:t>
+      </w:r>
+      <w:r>
+        <w:rPr>
+          <w:sz w:val="24"/>
+          <w:szCs w:val="24"/>
+        </w:rPr>
+        <w:t>:</w:t>
+      </w:r>
+    </w:p>
+    <w:p>
+      <w:pPr>
+        <w:pStyle w:val="ListParagraph"/>
+        <w:shd w:val="clear" w:color="auto" w:fill="FFFFFF"/>
+        <w:spacing w:after="0" w:line="312" w:lineRule="auto"/>
+        <w:ind w:left="1416"/>
+        <w:jc w:val="both"/>
+        <w:rPr>
+          <w:sz w:val="24"/>
+          <w:szCs w:val="24"/>
+        </w:rPr>
+      </w:pPr>
+      <w:r>
+        <w:rPr>
+          <w:sz w:val="24"/>
+          <w:szCs w:val="24"/>
+        </w:rPr>
+        <w:t>Individual schedule (Project Plan, submitted individually);</w:t>
+      </w:r>
+    </w:p>
+    <w:p>
+      <w:pPr>
+        <w:pStyle w:val="ListParagraph"/>
+        <w:shd w:val="clear" w:color="auto" w:fill="FFFFFF"/>
+        <w:spacing w:after="0" w:line="312" w:lineRule="auto"/>
+        <w:ind w:left="1416"/>
+        <w:jc w:val="both"/>
+        <w:rPr>
+          <w:sz w:val="24"/>
+          <w:szCs w:val="24"/>
+        </w:rPr>
+      </w:pPr>
+      <w:r>
+        <w:rPr>
+          <w:sz w:val="24"/>
+          <w:szCs w:val="24"/>
+        </w:rPr>
+        <w:t>Project Overview, Requirements Specification (Dalton C.);</w:t>
+      </w:r>
+    </w:p>
+    <w:p>
+      <w:pPr>
+        <w:pStyle w:val="ListParagraph"/>
+        <w:shd w:val="clear" w:color="auto" w:fill="FFFFFF"/>
+        <w:spacing w:after="0" w:line="312" w:lineRule="auto"/>
+        <w:ind w:left="1416"/>
+        <w:jc w:val="both"/>
+        <w:rPr>
+          <w:sz w:val="24"/>
+          <w:szCs w:val="24"/>
+        </w:rPr>
+      </w:pPr>
+      <w:r>
+        <w:rPr>
+          <w:sz w:val="24"/>
+          <w:szCs w:val="24"/>
+        </w:rPr>
+        <w:t>System Specification;</w:t>
+      </w:r>
+    </w:p>
+    <w:p>
+      <w:pPr>
+        <w:pStyle w:val="ListParagraph"/>
+        <w:shd w:val="clear" w:color="auto" w:fill="FFFFFF"/>
+        <w:spacing w:after="0" w:line="312" w:lineRule="auto"/>
+        <w:ind w:left="1416"/>
+        <w:jc w:val="both"/>
+        <w:rPr>
+          <w:sz w:val="24"/>
+          <w:szCs w:val="24"/>
+        </w:rPr>
+      </w:pPr>
+      <w:r>
+        <w:rPr>
+          <w:sz w:val="24"/>
+          <w:szCs w:val="24"/>
+        </w:rPr>
+        <w:t>Test Cases/expected input-output (filled by testers);</w:t>
+      </w:r>
+    </w:p>
+    <w:p>
+      <w:pPr>
+        <w:pStyle w:val="ListParagraph"/>
+        <w:shd w:val="clear" w:color="auto" w:fill="FFFFFF"/>
+        <w:spacing w:after="0" w:line="312" w:lineRule="auto"/>
+        <w:ind w:left="1416"/>
+        <w:jc w:val="both"/>
+        <w:rPr>
+          <w:sz w:val="24"/>
+          <w:szCs w:val="24"/>
+        </w:rPr>
+      </w:pPr>
+      <w:r>
+        <w:rPr>
+          <w:sz w:val="24"/>
+          <w:szCs w:val="24"/>
+        </w:rPr>
+        <w:t>Product Design content (Dalton C., Jared Rice);</w:t>
+      </w:r>
+    </w:p>
+    <w:p>
+      <w:pPr>
+        <w:pStyle w:val="ListParagraph"/>
+        <w:shd w:val="clear" w:color="auto" w:fill="FFFFFF"/>
+        <w:spacing w:after="0" w:line="312" w:lineRule="auto"/>
+        <w:ind w:left="1416"/>
+        <w:jc w:val="both"/>
+        <w:rPr>
+          <w:sz w:val="24"/>
+          <w:szCs w:val="24"/>
+        </w:rPr>
+      </w:pPr>
+      <w:r>
+        <w:rPr>
+          <w:sz w:val="24"/>
+          <w:szCs w:val="24"/>
+        </w:rPr>
+        <w:t>Alternate Designs (Dalton C.), Design Strengths (James S.);</w:t>
+      </w:r>
+    </w:p>
+    <w:p>
+      <w:pPr>
+        <w:pStyle w:val="ListParagraph"/>
+        <w:shd w:val="clear" w:color="auto" w:fill="FFFFFF"/>
+        <w:spacing w:after="0" w:line="312" w:lineRule="auto"/>
+        <w:ind w:left="1416"/>
+        <w:jc w:val="both"/>
+        <w:rPr>
+          <w:sz w:val="24"/>
+          <w:szCs w:val="24"/>
+        </w:rPr>
+      </w:pPr>
+      <w:r>
+        <w:rPr>
+          <w:sz w:val="24"/>
+          <w:szCs w:val="24"/>
+        </w:rPr>
+        <w:t>Lessons Learned, Individual contributions (Individually);</w:t>
+      </w:r>
+    </w:p>
+    <w:p>
+      <w:pPr>
+        <w:pStyle w:val="ListParagraph"/>
+        <w:numPr>
+          <w:ilvl w:val="0"/>
+          <w:numId w:val="5"/>
+        </w:numPr>
+        <w:shd w:val="clear" w:color="auto" w:fill="FFFFFF"/>
+        <w:spacing w:after="0" w:line="312" w:lineRule="auto"/>
+        <w:jc w:val="both"/>
+        <w:rPr>
+          <w:sz w:val="24"/>
+          <w:szCs w:val="24"/>
+        </w:rPr>
+      </w:pPr>
+      <w:r>
+        <w:rPr>
+          <w:sz w:val="24"/>
+          <w:szCs w:val="24"/>
+        </w:rPr>
+        <w:t>UI design for the webpages in Adobe Photoshop prior to development;</w:t>
+      </w:r>
+    </w:p>
+    <w:p>
+      <w:pPr>
+        <w:pStyle w:val="ListParagraph"/>
+        <w:numPr>
+          <w:ilvl w:val="0"/>
+          <w:numId w:val="5"/>
+        </w:numPr>
+        <w:shd w:val="clear" w:color="auto" w:fill="FFFFFF"/>
+        <w:spacing w:after="0" w:line="312" w:lineRule="auto"/>
+        <w:jc w:val="both"/>
+        <w:rPr>
+          <w:sz w:val="24"/>
+          <w:szCs w:val="24"/>
+        </w:rPr>
+      </w:pPr>
+      <w:r>
+        <w:rPr>
+          <w:sz w:val="24"/>
+          <w:szCs w:val="24"/>
+        </w:rPr>
+        <w:t>Fixing UI design bugs by editing HTML and CSS files;</w:t>
+      </w:r>
+    </w:p>
+    <w:p>
+      <w:pPr>
+        <w:pStyle w:val="ListParagraph"/>
+        <w:numPr>
+          <w:ilvl w:val="0"/>
+          <w:numId w:val="5"/>
+        </w:numPr>
+        <w:shd w:val="clear" w:color="auto" w:fill="FFFFFF"/>
+        <w:spacing w:after="0" w:line="312" w:lineRule="auto"/>
+        <w:jc w:val="both"/>
+        <w:rPr>
+          <w:sz w:val="24"/>
+          <w:szCs w:val="24"/>
+        </w:rPr>
+      </w:pPr>
+      <w:r>
+        <w:rPr>
+          <w:sz w:val="24"/>
+          <w:szCs w:val="24"/>
+        </w:rPr>
+        <w:t>UI testing while updating the User’s Guide on final product, reported 2 minor bugs in code, 1 bug in design view;</w:t>
+      </w:r>
+    </w:p>
+    <w:p>
+      <w:pPr>
+        <w:pStyle w:val="ListParagraph"/>
+        <w:numPr>
+          <w:ilvl w:val="0"/>
+          <w:numId w:val="5"/>
+        </w:numPr>
+        <w:shd w:val="clear" w:color="auto" w:fill="FFFFFF"/>
+        <w:spacing w:after="0" w:line="312" w:lineRule="auto"/>
+        <w:jc w:val="both"/>
+        <w:rPr>
+          <w:sz w:val="24"/>
+          <w:szCs w:val="24"/>
+        </w:rPr>
+      </w:pPr>
+      <w:r>
+        <w:rPr>
+          <w:sz w:val="24"/>
+          <w:szCs w:val="24"/>
+        </w:rPr>
+        <w:t>Updates on documents after the feedback and on changes in the project;</w:t>
+      </w:r>
+    </w:p>
+    <w:p>
+      <w:pPr>
+        <w:pStyle w:val="ListParagraph"/>
+        <w:numPr>
+          <w:ilvl w:val="0"/>
+          <w:numId w:val="5"/>
+        </w:numPr>
+        <w:shd w:val="clear" w:color="auto" w:fill="FFFFFF"/>
+        <w:spacing w:after="0" w:line="312" w:lineRule="auto"/>
+        <w:jc w:val="both"/>
+        <w:rPr>
+          <w:sz w:val="24"/>
+          <w:szCs w:val="24"/>
+        </w:rPr>
+      </w:pPr>
+      <w:r>
+        <w:rPr>
+          <w:sz w:val="24"/>
+          <w:szCs w:val="24"/>
+        </w:rPr>
+        <w:t>Communication of the group’s progress in discussion forum and in Ask Professor board;</w:t>
+      </w:r>
+    </w:p>
+    <w:p>
+      <w:pPr>
+        <w:pStyle w:val="NoSpacing"/>
+        <w:spacing w:line="336" w:lineRule="auto"/>
+        <w:rPr>
+          <w:rFonts w:ascii="Arial" w:hAnsi="Arial" w:cs="Arial"/>
+          <w:i/>
+          <w:iCs/>
+          <w:sz w:val="24"/>
+          <w:szCs w:val="24"/>
+        </w:rPr>
+      </w:pPr>
+      <w:r>
+        <w:rPr>
+          <w:rFonts w:ascii="Arial" w:hAnsi="Arial" w:cs="Arial"/>
+          <w:i/>
+          <w:iCs/>
+          <w:sz w:val="24"/>
+          <w:szCs w:val="24"/>
+        </w:rPr>
+        <w:tab/>
+      </w:r>
     </w:p>
     <w:p>
       <w:pPr>
@@ -894,7 +1772,6 @@
           <w:sz w:val="24"/>
           <w:szCs w:val="24"/>
         </w:rPr>
-        <w:lastRenderedPageBreak/>
         <w:t>Allowed ‘Techs’ to close/re-open tickets</w:t>
       </w:r>
     </w:p>
@@ -918,6 +1795,7 @@
           <w:sz w:val="24"/>
           <w:szCs w:val="24"/>
         </w:rPr>
+        <w:lastRenderedPageBreak/>
         <w:t>Frontend Development</w:t>
       </w:r>
     </w:p>
@@ -1012,17 +1890,6 @@
         </w:rPr>
         <w:t>Hides ‘Tech’ only functions from “Users’</w:t>
       </w:r>
-    </w:p>
-    <w:p>
-      <w:pPr>
-        <w:pStyle w:val="NoSpacing"/>
-        <w:spacing w:line="336" w:lineRule="auto"/>
-        <w:rPr>
-          <w:rFonts w:ascii="Arial" w:hAnsi="Arial" w:cs="Arial"/>
-          <w:sz w:val="24"/>
-          <w:szCs w:val="24"/>
-        </w:rPr>
-      </w:pPr>
     </w:p>
     <w:p>
       <w:pPr>
@@ -1065,27 +1932,7 @@
           <w:sz w:val="24"/>
           <w:szCs w:val="24"/>
         </w:rPr>
-        <w:t xml:space="preserve">James </w:t>
-      </w:r>
-      <w:proofErr w:type="spellStart"/>
-      <w:r>
-        <w:rPr>
-          <w:i/>
-          <w:iCs/>
-          <w:sz w:val="24"/>
-          <w:szCs w:val="24"/>
-        </w:rPr>
-        <w:t>Sweatt</w:t>
-      </w:r>
-      <w:proofErr w:type="spellEnd"/>
-      <w:r>
-        <w:rPr>
-          <w:i/>
-          <w:iCs/>
-          <w:sz w:val="24"/>
-          <w:szCs w:val="24"/>
-        </w:rPr>
-        <w:t>:</w:t>
+        <w:t>James Sweatt:</w:t>
       </w:r>
     </w:p>
     <w:p>
@@ -1094,12 +1941,17 @@
         <w:spacing w:after="0" w:line="336" w:lineRule="auto"/>
         <w:ind w:firstLine="567"/>
         <w:rPr>
-          <w:i/>
-          <w:iCs/>
-          <w:sz w:val="24"/>
-          <w:szCs w:val="24"/>
-        </w:rPr>
-      </w:pPr>
+          <w:sz w:val="24"/>
+          <w:szCs w:val="24"/>
+        </w:rPr>
+      </w:pPr>
+      <w:r>
+        <w:rPr>
+          <w:sz w:val="24"/>
+          <w:szCs w:val="24"/>
+        </w:rPr>
+        <w:t xml:space="preserve">Researched and tested using Python Django to use as the backend of the IT-ticketing app.  Virtually collaborated with the database, backend, and frontend developers to provide insight, to make recommendations and enhancements, and provide my observations about bugs or program problems for the development.  </w:t>
+      </w:r>
     </w:p>
     <w:p>
       <w:pPr>
@@ -1116,7 +1968,7 @@
           <w:sz w:val="24"/>
           <w:szCs w:val="24"/>
         </w:rPr>
-        <w:t xml:space="preserve">Researched and tested using Python Django to use as the backend of the IT-ticketing app.  Virtually collaborated with the database, backend, and frontend developers to provide insight, to make recommendations and enhancements, and provide my observations about bugs or program problems for the development.  </w:t>
+        <w:t xml:space="preserve"> I worked on the ticket search capability and added “allticket” and “myticket functionality, allowing the user to filter tickets based on certain criteria.  I added the allticket, myticket, and build table functions to the homefunc javascript.  I modified the base and home html pages to display information when the user clicked on those links, and I added a “home” link to the base html template.</w:t>
       </w:r>
     </w:p>
     <w:p>
@@ -1134,137 +1986,7 @@
           <w:sz w:val="24"/>
           <w:szCs w:val="24"/>
         </w:rPr>
-        <w:t xml:space="preserve"> I worked on the ticket search capability and added “</w:t>
-      </w:r>
-      <w:proofErr w:type="spellStart"/>
-      <w:r>
-        <w:rPr>
-          <w:sz w:val="24"/>
-          <w:szCs w:val="24"/>
-        </w:rPr>
-        <w:t>allticket</w:t>
-      </w:r>
-      <w:proofErr w:type="spellEnd"/>
-      <w:r>
-        <w:rPr>
-          <w:sz w:val="24"/>
-          <w:szCs w:val="24"/>
-        </w:rPr>
-        <w:t>” and “</w:t>
-      </w:r>
-      <w:proofErr w:type="spellStart"/>
-      <w:r>
-        <w:rPr>
-          <w:sz w:val="24"/>
-          <w:szCs w:val="24"/>
-        </w:rPr>
-        <w:t>myticket</w:t>
-      </w:r>
-      <w:proofErr w:type="spellEnd"/>
-      <w:r>
-        <w:rPr>
-          <w:sz w:val="24"/>
-          <w:szCs w:val="24"/>
-        </w:rPr>
-        <w:t xml:space="preserve"> functionality, allowing the user to filter tickets based on certain criteria.  I added the </w:t>
-      </w:r>
-      <w:proofErr w:type="spellStart"/>
-      <w:r>
-        <w:rPr>
-          <w:sz w:val="24"/>
-          <w:szCs w:val="24"/>
-        </w:rPr>
-        <w:t>allticket</w:t>
-      </w:r>
-      <w:proofErr w:type="spellEnd"/>
-      <w:r>
-        <w:rPr>
-          <w:sz w:val="24"/>
-          <w:szCs w:val="24"/>
-        </w:rPr>
-        <w:t xml:space="preserve">, </w:t>
-      </w:r>
-      <w:proofErr w:type="spellStart"/>
-      <w:r>
-        <w:rPr>
-          <w:sz w:val="24"/>
-          <w:szCs w:val="24"/>
-        </w:rPr>
-        <w:t>myticket</w:t>
-      </w:r>
-      <w:proofErr w:type="spellEnd"/>
-      <w:r>
-        <w:rPr>
-          <w:sz w:val="24"/>
-          <w:szCs w:val="24"/>
-        </w:rPr>
-        <w:t xml:space="preserve">, and build table functions to the </w:t>
-      </w:r>
-      <w:proofErr w:type="spellStart"/>
-      <w:r>
-        <w:rPr>
-          <w:sz w:val="24"/>
-          <w:szCs w:val="24"/>
-        </w:rPr>
-        <w:t>homefunc</w:t>
-      </w:r>
-      <w:proofErr w:type="spellEnd"/>
-      <w:r>
-        <w:rPr>
-          <w:sz w:val="24"/>
-          <w:szCs w:val="24"/>
-        </w:rPr>
-        <w:t xml:space="preserve"> </w:t>
-      </w:r>
-      <w:proofErr w:type="spellStart"/>
-      <w:r>
-        <w:rPr>
-          <w:sz w:val="24"/>
-          <w:szCs w:val="24"/>
-        </w:rPr>
-        <w:t>javascript</w:t>
-      </w:r>
-      <w:proofErr w:type="spellEnd"/>
-      <w:r>
-        <w:rPr>
-          <w:sz w:val="24"/>
-          <w:szCs w:val="24"/>
-        </w:rPr>
-        <w:t>.  I modified the base and home html pages to display information when the user clicked on those links, and I added a “home” link to the base html template.</w:t>
-      </w:r>
-    </w:p>
-    <w:p>
-      <w:pPr>
-        <w:shd w:val="clear" w:color="auto" w:fill="FFFFFF"/>
-        <w:spacing w:after="0" w:line="336" w:lineRule="auto"/>
-        <w:ind w:firstLine="567"/>
-        <w:rPr>
-          <w:sz w:val="24"/>
-          <w:szCs w:val="24"/>
-        </w:rPr>
-      </w:pPr>
-      <w:r>
-        <w:rPr>
-          <w:sz w:val="24"/>
-          <w:szCs w:val="24"/>
-        </w:rPr>
-        <w:t xml:space="preserve">Additionally, I added a link to logout and redirect the user to the login screen.  I also added a feature to the </w:t>
-      </w:r>
-      <w:proofErr w:type="spellStart"/>
-      <w:r>
-        <w:rPr>
-          <w:sz w:val="24"/>
-          <w:szCs w:val="24"/>
-        </w:rPr>
-        <w:t>createNewTicket</w:t>
-      </w:r>
-      <w:proofErr w:type="spellEnd"/>
-      <w:r>
-        <w:rPr>
-          <w:sz w:val="24"/>
-          <w:szCs w:val="24"/>
-        </w:rPr>
-        <w:t xml:space="preserve"> html file that added the ability for a person in the Tech group to add a user when creating a ticket. Finally, I made modifications that allowed only the Tech to be able to see all tickets.</w:t>
+        <w:t>Additionally, I added a link to logout and redirect the user to the login screen.  I also added a feature to the createNewTicket html file that added the ability for a person in the Tech group to add a user when creating a ticket. Finally, I made modifications that allowed only the Tech to be able to see all tickets.</w:t>
       </w:r>
     </w:p>
     <w:p>
@@ -1365,7 +2087,6 @@
         </w:numPr>
       </w:pPr>
       <w:r>
-        <w:lastRenderedPageBreak/>
         <w:t>Assisted with the programming for frontend functionality and user interface</w:t>
       </w:r>
     </w:p>
@@ -1406,6 +2127,119 @@
 <file path=word/numbering.xml><?xml version="1.0" encoding="utf-8"?>
 <w:numbering xmlns:wpc="http://schemas.microsoft.com/office/word/2010/wordprocessingCanvas" xmlns:cx="http://schemas.microsoft.com/office/drawing/2014/chartex" xmlns:cx1="http://schemas.microsoft.com/office/drawing/2015/9/8/chartex" xmlns:cx2="http://schemas.microsoft.com/office/drawing/2015/10/21/chartex" xmlns:cx3="http://schemas.microsoft.com/office/drawing/2016/5/9/chartex" xmlns:cx4="http://schemas.microsoft.com/office/drawing/2016/5/10/chartex" xmlns:cx5="http://schemas.microsoft.com/office/drawing/2016/5/11/chartex" xmlns:cx6="http://schemas.microsoft.com/office/drawing/2016/5/12/chartex" xmlns:cx7="http://schemas.microsoft.com/office/drawing/2016/5/13/chartex" xmlns:cx8="http://schemas.microsoft.com/office/drawing/2016/5/14/chartex" xmlns:mc="http://schemas.openxmlformats.org/markup-compatibility/2006" xmlns:aink="http://schemas.microsoft.com/office/drawing/2016/ink" xmlns:am3d="http://schemas.microsoft.com/office/drawing/2017/model3d" xmlns:o="urn:schemas-microsoft-com:office:office" xmlns:oel="http://schemas.microsoft.com/office/2019/extlst" xmlns:r="http://schemas.openxmlformats.org/officeDocument/2006/relationships" xmlns:m="http://schemas.openxmlformats.org/officeDocument/2006/math" xmlns:v="urn:schemas-microsoft-com:vml" xmlns:wp14="http://schemas.microsoft.com/office/word/2010/wordprocessingDrawing" xmlns:wp="http://schemas.openxmlformats.org/drawingml/2006/wordprocessingDrawing" xmlns:w10="urn:schemas-microsoft-com:office:word" xmlns:w="http://schemas.openxmlformats.org/wordprocessingml/2006/main" xmlns:w14="http://schemas.microsoft.com/office/word/2010/wordml" xmlns:w15="http://schemas.microsoft.com/office/word/2012/wordml" xmlns:w16cex="http://schemas.microsoft.com/office/word/2018/wordml/cex" xmlns:w16cid="http://schemas.microsoft.com/office/word/2016/wordml/cid" xmlns:w16="http://schemas.microsoft.com/office/word/2018/wordml" xmlns:w16sdtdh="http://schemas.microsoft.com/office/word/2020/wordml/sdtdatahash" xmlns:w16se="http://schemas.microsoft.com/office/word/2015/wordml/symex" xmlns:wpg="http://schemas.microsoft.com/office/word/2010/wordprocessingGroup" xmlns:wpi="http://schemas.microsoft.com/office/word/2010/wordprocessingInk" xmlns:wne="http://schemas.microsoft.com/office/word/2006/wordml" xmlns:wps="http://schemas.microsoft.com/office/word/2010/wordprocessingShape" mc:Ignorable="w14 w15 w16se w16cid w16 w16cex w16sdtdh wp14">
   <w:abstractNum w:abstractNumId="0" w15:restartNumberingAfterBreak="0">
+    <w:nsid w:val="169930D8"/>
+    <w:multiLevelType w:val="hybridMultilevel"/>
+    <w:tmpl w:val="0DBEA668"/>
+    <w:lvl w:ilvl="0" w:tplc="04090001">
+      <w:start w:val="1"/>
+      <w:numFmt w:val="bullet"/>
+      <w:lvlText w:val=""/>
+      <w:lvlJc w:val="left"/>
+      <w:pPr>
+        <w:ind w:left="1068" w:hanging="360"/>
+      </w:pPr>
+      <w:rPr>
+        <w:rFonts w:ascii="Symbol" w:hAnsi="Symbol" w:hint="default"/>
+      </w:rPr>
+    </w:lvl>
+    <w:lvl w:ilvl="1" w:tplc="04090003" w:tentative="1">
+      <w:start w:val="1"/>
+      <w:numFmt w:val="bullet"/>
+      <w:lvlText w:val="o"/>
+      <w:lvlJc w:val="left"/>
+      <w:pPr>
+        <w:ind w:left="1788" w:hanging="360"/>
+      </w:pPr>
+      <w:rPr>
+        <w:rFonts w:ascii="Courier New" w:hAnsi="Courier New" w:cs="Courier New" w:hint="default"/>
+      </w:rPr>
+    </w:lvl>
+    <w:lvl w:ilvl="2" w:tplc="04090005" w:tentative="1">
+      <w:start w:val="1"/>
+      <w:numFmt w:val="bullet"/>
+      <w:lvlText w:val=""/>
+      <w:lvlJc w:val="left"/>
+      <w:pPr>
+        <w:ind w:left="2508" w:hanging="360"/>
+      </w:pPr>
+      <w:rPr>
+        <w:rFonts w:ascii="Wingdings" w:hAnsi="Wingdings" w:hint="default"/>
+      </w:rPr>
+    </w:lvl>
+    <w:lvl w:ilvl="3" w:tplc="04090001" w:tentative="1">
+      <w:start w:val="1"/>
+      <w:numFmt w:val="bullet"/>
+      <w:lvlText w:val=""/>
+      <w:lvlJc w:val="left"/>
+      <w:pPr>
+        <w:ind w:left="3228" w:hanging="360"/>
+      </w:pPr>
+      <w:rPr>
+        <w:rFonts w:ascii="Symbol" w:hAnsi="Symbol" w:hint="default"/>
+      </w:rPr>
+    </w:lvl>
+    <w:lvl w:ilvl="4" w:tplc="04090003" w:tentative="1">
+      <w:start w:val="1"/>
+      <w:numFmt w:val="bullet"/>
+      <w:lvlText w:val="o"/>
+      <w:lvlJc w:val="left"/>
+      <w:pPr>
+        <w:ind w:left="3948" w:hanging="360"/>
+      </w:pPr>
+      <w:rPr>
+        <w:rFonts w:ascii="Courier New" w:hAnsi="Courier New" w:cs="Courier New" w:hint="default"/>
+      </w:rPr>
+    </w:lvl>
+    <w:lvl w:ilvl="5" w:tplc="04090005" w:tentative="1">
+      <w:start w:val="1"/>
+      <w:numFmt w:val="bullet"/>
+      <w:lvlText w:val=""/>
+      <w:lvlJc w:val="left"/>
+      <w:pPr>
+        <w:ind w:left="4668" w:hanging="360"/>
+      </w:pPr>
+      <w:rPr>
+        <w:rFonts w:ascii="Wingdings" w:hAnsi="Wingdings" w:hint="default"/>
+      </w:rPr>
+    </w:lvl>
+    <w:lvl w:ilvl="6" w:tplc="04090001" w:tentative="1">
+      <w:start w:val="1"/>
+      <w:numFmt w:val="bullet"/>
+      <w:lvlText w:val=""/>
+      <w:lvlJc w:val="left"/>
+      <w:pPr>
+        <w:ind w:left="5388" w:hanging="360"/>
+      </w:pPr>
+      <w:rPr>
+        <w:rFonts w:ascii="Symbol" w:hAnsi="Symbol" w:hint="default"/>
+      </w:rPr>
+    </w:lvl>
+    <w:lvl w:ilvl="7" w:tplc="04090003" w:tentative="1">
+      <w:start w:val="1"/>
+      <w:numFmt w:val="bullet"/>
+      <w:lvlText w:val="o"/>
+      <w:lvlJc w:val="left"/>
+      <w:pPr>
+        <w:ind w:left="6108" w:hanging="360"/>
+      </w:pPr>
+      <w:rPr>
+        <w:rFonts w:ascii="Courier New" w:hAnsi="Courier New" w:cs="Courier New" w:hint="default"/>
+      </w:rPr>
+    </w:lvl>
+    <w:lvl w:ilvl="8" w:tplc="04090005" w:tentative="1">
+      <w:start w:val="1"/>
+      <w:numFmt w:val="bullet"/>
+      <w:lvlText w:val=""/>
+      <w:lvlJc w:val="left"/>
+      <w:pPr>
+        <w:ind w:left="6828" w:hanging="360"/>
+      </w:pPr>
+      <w:rPr>
+        <w:rFonts w:ascii="Wingdings" w:hAnsi="Wingdings" w:hint="default"/>
+      </w:rPr>
+    </w:lvl>
+  </w:abstractNum>
+  <w:abstractNum w:abstractNumId="1" w15:restartNumberingAfterBreak="0">
     <w:nsid w:val="2D123452"/>
     <w:multiLevelType w:val="hybridMultilevel"/>
     <w:tmpl w:val="B4828E98"/>
@@ -1518,7 +2352,7 @@
       </w:rPr>
     </w:lvl>
   </w:abstractNum>
-  <w:abstractNum w:abstractNumId="1" w15:restartNumberingAfterBreak="0">
+  <w:abstractNum w:abstractNumId="2" w15:restartNumberingAfterBreak="0">
     <w:nsid w:val="55F86278"/>
     <w:multiLevelType w:val="hybridMultilevel"/>
     <w:tmpl w:val="C100C92A"/>
@@ -1631,7 +2465,7 @@
       </w:rPr>
     </w:lvl>
   </w:abstractNum>
-  <w:abstractNum w:abstractNumId="2" w15:restartNumberingAfterBreak="0">
+  <w:abstractNum w:abstractNumId="3" w15:restartNumberingAfterBreak="0">
     <w:nsid w:val="79191735"/>
     <w:multiLevelType w:val="hybridMultilevel"/>
     <w:tmpl w:val="FC169460"/>
@@ -1744,7 +2578,7 @@
       </w:rPr>
     </w:lvl>
   </w:abstractNum>
-  <w:abstractNum w:abstractNumId="3" w15:restartNumberingAfterBreak="0">
+  <w:abstractNum w:abstractNumId="4" w15:restartNumberingAfterBreak="0">
     <w:nsid w:val="7CBC7C22"/>
     <w:multiLevelType w:val="hybridMultilevel"/>
     <w:tmpl w:val="F8EC3200"/>
@@ -1858,16 +2692,19 @@
     </w:lvl>
   </w:abstractNum>
   <w:num w:numId="1" w16cid:durableId="1384792097">
-    <w:abstractNumId w:val="0"/>
+    <w:abstractNumId w:val="1"/>
   </w:num>
   <w:num w:numId="2" w16cid:durableId="661617114">
+    <w:abstractNumId w:val="4"/>
+  </w:num>
+  <w:num w:numId="3" w16cid:durableId="1295022501">
     <w:abstractNumId w:val="3"/>
   </w:num>
-  <w:num w:numId="3" w16cid:durableId="1295022501">
+  <w:num w:numId="4" w16cid:durableId="753552153">
     <w:abstractNumId w:val="2"/>
   </w:num>
-  <w:num w:numId="4" w16cid:durableId="753552153">
-    <w:abstractNumId w:val="1"/>
+  <w:num w:numId="5" w16cid:durableId="1207372428">
+    <w:abstractNumId w:val="0"/>
   </w:num>
 </w:numbering>
 </file>
@@ -2328,6 +3165,31 @@
       <w:contextualSpacing/>
     </w:pPr>
   </w:style>
+  <w:style w:type="table" w:styleId="TableGrid">
+    <w:name w:val="Table Grid"/>
+    <w:basedOn w:val="TableNormal"/>
+    <w:uiPriority w:val="39"/>
+    <w:rsid w:val="00552C64"/>
+    <w:pPr>
+      <w:spacing w:after="0" w:line="240" w:lineRule="auto"/>
+    </w:pPr>
+    <w:rPr>
+      <w:rFonts w:ascii="Arial" w:hAnsi="Arial" w:cs="Arial"/>
+      <w:sz w:val="26"/>
+      <w:szCs w:val="26"/>
+      <w:lang w:val="en-US"/>
+    </w:rPr>
+    <w:tblPr>
+      <w:tblBorders>
+        <w:top w:val="single" w:sz="4" w:space="0" w:color="auto"/>
+        <w:left w:val="single" w:sz="4" w:space="0" w:color="auto"/>
+        <w:bottom w:val="single" w:sz="4" w:space="0" w:color="auto"/>
+        <w:right w:val="single" w:sz="4" w:space="0" w:color="auto"/>
+        <w:insideH w:val="single" w:sz="4" w:space="0" w:color="auto"/>
+        <w:insideV w:val="single" w:sz="4" w:space="0" w:color="auto"/>
+      </w:tblBorders>
+    </w:tblPr>
+  </w:style>
 </w:styles>
 </file>
 

</xml_diff>